<commit_message>
studied edge and sample point tessellation some more
</commit_message>
<xml_diff>
--- a/doc/ethics/Cassette Costen FYP Proportionate Review.docx
+++ b/doc/ethics/Cassette Costen FYP Proportionate Review.docx
@@ -413,7 +413,9 @@
           </w:tcPr>
           <w:p>
             <w:pPr>
-              <w:spacing w:before="60" w:after="60"/>
+              <w:pStyle w:val="Normal"/>
+            </w:pPr>
+            <w:r>
               <w:rPr>
                 <w:rFonts w:ascii="Arial" w:hAnsi="Arial" w:cs="Arial"/>
                 <w:b w:val="1"/>
@@ -421,7 +423,8 @@
                 <w:sz w:val="20"/>
                 <w:szCs w:val="20"/>
               </w:rPr>
-            </w:pPr>
+              <w:t xml:space="preserve">Kieran </w:t>
+            </w:r>
             <w:r>
               <w:rPr>
                 <w:rFonts w:ascii="Arial" w:hAnsi="Arial" w:cs="Arial"/>
@@ -430,7 +433,7 @@
                 <w:sz w:val="20"/>
                 <w:szCs w:val="20"/>
               </w:rPr>
-              <w:t>Kieran Hicks</w:t>
+              <w:t>Osborne</w:t>
             </w:r>
           </w:p>
         </w:tc>
@@ -622,14 +625,28 @@
           </w:tcPr>
           <w:p>
             <w:pPr>
-              <w:spacing w:before="60" w:after="60"/>
-              <w:rPr>
-                <w:rFonts w:ascii="Arial" w:hAnsi="Arial" w:cs="Arial"/>
-                <w:b/>
-                <w:bCs/>
-                <w:sz w:val="20"/>
-                <w:szCs w:val="20"/>
-              </w:rPr>
+              <w:pStyle w:val="Normal"/>
+              <w:suppressLineNumbers w:val="0"/>
+              <w:bidi w:val="0"/>
+              <w:spacing w:before="60" w:beforeAutospacing="off" w:after="60" w:afterAutospacing="off" w:line="240" w:lineRule="auto"/>
+              <w:ind w:left="0" w:right="0"/>
+              <w:jc w:val="left"/>
+            </w:pPr>
+            <w:r>
+              <w:rPr>
+                <w:rFonts w:ascii="Arial" w:hAnsi="Arial" w:cs="Arial"/>
+                <w:b w:val="1"/>
+                <w:bCs w:val="1"/>
+                <w:sz w:val="20"/>
+                <w:szCs w:val="20"/>
+              </w:rPr>
+              <w:t>BSc (Hons) Computer Games Programming</w:t>
+            </w:r>
+          </w:p>
+          <w:p>
+            <w:pPr>
+              <w:pStyle w:val="Normal"/>
+              <w:jc w:val="right"/>
             </w:pPr>
           </w:p>
         </w:tc>
@@ -1023,7 +1040,7 @@
                 <w:sz w:val="20"/>
                 <w:szCs w:val="20"/>
               </w:rPr>
-              <w:t xml:space="preserve">Literature research will be conducted to determine the background and implementation of these techniques, then several will be implemented. </w:t>
+              <w:t xml:space="preserve">Literature research will be conducted to </w:t>
             </w:r>
             <w:r>
               <w:rPr>
@@ -1033,7 +1050,7 @@
                 <w:sz w:val="20"/>
                 <w:szCs w:val="20"/>
               </w:rPr>
-              <w:t>Two different tessellation methods</w:t>
+              <w:t>determine</w:t>
             </w:r>
             <w:r>
               <w:rPr>
@@ -1043,7 +1060,7 @@
                 <w:sz w:val="20"/>
                 <w:szCs w:val="20"/>
               </w:rPr>
-              <w:t xml:space="preserve"> and three different vertex clustering methods will be compared for perceived visual quality and computational performance; </w:t>
+              <w:t xml:space="preserve"> the background and implementation of these techniques, then several will be implemented. </w:t>
             </w:r>
             <w:r>
               <w:rPr>
@@ -1053,7 +1070,7 @@
                 <w:sz w:val="20"/>
                 <w:szCs w:val="20"/>
               </w:rPr>
-              <w:t xml:space="preserve">a variety of different voxel resolutions will have their performance analysed; </w:t>
+              <w:t>Two different tessellation methods</w:t>
             </w:r>
             <w:r>
               <w:rPr>
@@ -1063,7 +1080,7 @@
                 <w:sz w:val="20"/>
                 <w:szCs w:val="20"/>
               </w:rPr>
-              <w:t xml:space="preserve">the mean triangle aspect ratio and triangle area standard deviation will be analysed for both </w:t>
+              <w:t xml:space="preserve"> and three different vertex clustering methods will be compared for perceived visual quality and computational performance; </w:t>
             </w:r>
             <w:r>
               <w:rPr>
@@ -1073,7 +1090,7 @@
                 <w:sz w:val="20"/>
                 <w:szCs w:val="20"/>
               </w:rPr>
-              <w:t>t</w:t>
+              <w:t xml:space="preserve">a variety of different voxel resolutions will have their performance analysed; </w:t>
             </w:r>
             <w:r>
               <w:rPr>
@@ -1083,7 +1100,47 @@
                 <w:sz w:val="20"/>
                 <w:szCs w:val="20"/>
               </w:rPr>
-              <w:t>esselation</w:t>
+              <w:t xml:space="preserve">the mean triangle aspect ratio and triangle area standard deviation will be analysed for both </w:t>
+            </w:r>
+            <w:r>
+              <w:rPr>
+                <w:rFonts w:ascii="Arial" w:hAnsi="Arial" w:cs="Arial"/>
+                <w:b w:val="1"/>
+                <w:bCs w:val="1"/>
+                <w:sz w:val="20"/>
+                <w:szCs w:val="20"/>
+              </w:rPr>
+              <w:t>t</w:t>
+            </w:r>
+            <w:r>
+              <w:rPr>
+                <w:rFonts w:ascii="Arial" w:hAnsi="Arial" w:cs="Arial"/>
+                <w:b w:val="1"/>
+                <w:bCs w:val="1"/>
+                <w:sz w:val="20"/>
+                <w:szCs w:val="20"/>
+              </w:rPr>
+              <w:t>essel</w:t>
+            </w:r>
+            <w:r>
+              <w:rPr>
+                <w:rFonts w:ascii="Arial" w:hAnsi="Arial" w:cs="Arial"/>
+                <w:b w:val="1"/>
+                <w:bCs w:val="1"/>
+                <w:sz w:val="20"/>
+                <w:szCs w:val="20"/>
+              </w:rPr>
+              <w:t>l</w:t>
+            </w:r>
+            <w:r>
+              <w:rPr>
+                <w:rFonts w:ascii="Arial" w:hAnsi="Arial" w:cs="Arial"/>
+                <w:b w:val="1"/>
+                <w:bCs w:val="1"/>
+                <w:sz w:val="20"/>
+                <w:szCs w:val="20"/>
+              </w:rPr>
+              <w:t>ation</w:t>
             </w:r>
             <w:r>
               <w:rPr>

</xml_diff>